<commit_message>
Generated all the html files for online and finshed the Scripts
</commit_message>
<xml_diff>
--- a/kumulierte Dokumentation/Dokumentation.docx
+++ b/kumulierte Dokumentation/Dokumentation.docx
@@ -13,22 +13,62 @@
           <w:rFonts w:ascii="Noto Sans" w:hAnsi="Noto Sans" w:cs="Noto Sans"/>
         </w:rPr>
       </w:pPr>
-      <w:r/>
-      <w:bookmarkStart w:id="11" w:name="_Toc1"/>
       <w:r>
         <w:rPr>
-          <w:rFonts w:ascii="Noto Sans" w:hAnsi="Noto Sans" w:eastAsia="Noto Sans" w:cs="Noto Sans"/>
-          <w:highlight w:val="none"/>
+          <w:rFonts w:ascii="Noto Sans" w:hAnsi="Noto Sans" w:cs="Noto Sans"/>
         </w:rPr>
-        <w:t xml:space="preserve">––</w:t>
       </w:r>
       <w:r>
         <w:rPr>
           <w:rFonts w:ascii="Noto Sans" w:hAnsi="Noto Sans" w:cs="Noto Sans"/>
         </w:rPr>
       </w:r>
-      <w:bookmarkEnd w:id="11"/>
+    </w:p>
+    <w:p>
+      <w:pPr>
+        <w:pStyle w:val="912"/>
+        <w:pBdr/>
+        <w:spacing/>
+        <w:ind/>
+        <w:jc w:val="right"/>
+        <w:rPr>
+          <w:rFonts w:ascii="Noto Sans" w:hAnsi="Noto Sans" w:cs="Noto Sans"/>
+        </w:rPr>
+      </w:pPr>
       <w:r/>
+      <w:r>
+        <w:rPr>
+          <w:rFonts w:ascii="Noto Sans" w:hAnsi="Noto Sans" w:cs="Noto Sans"/>
+        </w:rPr>
+      </w:r>
+      <w:r>
+        <w:rPr>
+          <w:rFonts w:ascii="Noto Sans" w:hAnsi="Noto Sans" w:cs="Noto Sans"/>
+        </w:rPr>
+      </w:r>
+      <w:r>
+        <w:rPr>
+          <w:rFonts w:ascii="Noto Sans" w:hAnsi="Noto Sans" w:cs="Noto Sans"/>
+        </w:rPr>
+      </w:r>
+      <w:r>
+        <w:rPr>
+          <w:rFonts w:ascii="Noto Sans" w:hAnsi="Noto Sans" w:eastAsia="Noto Sans" w:cs="Noto Sans"/>
+          <w:highlight w:val="none"/>
+        </w:rPr>
+      </w:r>
+      <w:r>
+        <w:rPr>
+          <w:rFonts w:ascii="Noto Sans" w:hAnsi="Noto Sans" w:cs="Noto Sans"/>
+          <w:highlight w:val="none"/>
+        </w:rPr>
+      </w:r>
+      <w:r>
+        <w:rPr>
+          <w:rFonts w:ascii="Noto Sans" w:hAnsi="Noto Sans" w:cs="Noto Sans"/>
+          <w:highlight w:val="none"/>
+        </w:rPr>
+      </w:r>
       <w:r>
         <w:rPr>
           <w:rFonts w:ascii="Noto Sans" w:hAnsi="Noto Sans" w:cs="Noto Sans"/>
@@ -109,52 +149,16 @@
           <w:highlight w:val="none"/>
         </w:rPr>
       </w:pPr>
-      <w:r>
-        <w:rPr>
-          <w:rFonts w:ascii="Noto Sans" w:hAnsi="Noto Sans" w:eastAsia="Noto Sans" w:cs="Noto Sans"/>
-          <w:highlight w:val="none"/>
-        </w:rPr>
-      </w:r>
-      <w:r>
-        <w:rPr>
-          <w:rFonts w:ascii="Noto Sans" w:hAnsi="Noto Sans" w:cs="Noto Sans"/>
-          <w:highlight w:val="none"/>
-        </w:rPr>
-      </w:r>
-      <w:r>
-        <w:rPr>
-          <w:rFonts w:ascii="Noto Sans" w:hAnsi="Noto Sans" w:cs="Noto Sans"/>
-          <w:highlight w:val="none"/>
-        </w:rPr>
-      </w:r>
-    </w:p>
-    <w:p>
-      <w:pPr>
-        <w:pStyle w:val="912"/>
-        <w:pBdr/>
-        <w:spacing/>
-        <w:ind/>
-        <w:jc w:val="right"/>
-        <w:rPr>
-          <w:rFonts w:ascii="Noto Sans" w:hAnsi="Noto Sans" w:cs="Noto Sans"/>
-          <w:highlight w:val="none"/>
-        </w:rPr>
-      </w:pPr>
       <w:r/>
-      <w:bookmarkStart w:id="12" w:name="_Toc2"/>
+      <w:bookmarkStart w:id="27" w:name="_Toc17"/>
       <w:r>
         <w:rPr>
           <w:rFonts w:ascii="Noto Sans" w:hAnsi="Noto Sans" w:eastAsia="Noto Sans" w:cs="Noto Sans"/>
         </w:rPr>
         <w:t xml:space="preserve">Helpdesk, ein Ticketierungssystem</w:t>
       </w:r>
-      <w:r>
-        <w:rPr>
-          <w:rFonts w:ascii="Noto Sans" w:hAnsi="Noto Sans" w:cs="Noto Sans"/>
-          <w:highlight w:val="none"/>
-        </w:rPr>
-      </w:r>
-      <w:bookmarkEnd w:id="12"/>
+      <w:r/>
+      <w:bookmarkEnd w:id="27"/>
       <w:r/>
       <w:r>
         <w:rPr>
@@ -175,19 +179,15 @@
         </w:rPr>
       </w:pPr>
       <w:r/>
-      <w:bookmarkStart w:id="13" w:name="_Toc3"/>
+      <w:bookmarkStart w:id="28" w:name="_Toc18"/>
       <w:r>
         <w:rPr>
           <w:rFonts w:ascii="Noto Sans" w:hAnsi="Noto Sans" w:eastAsia="Noto Sans" w:cs="Noto Sans"/>
         </w:rPr>
         <w:t xml:space="preserve">Projekt der Oberstufe</w:t>
       </w:r>
-      <w:r>
-        <w:rPr>
-          <w:rFonts w:ascii="Noto Sans" w:hAnsi="Noto Sans" w:cs="Noto Sans"/>
-        </w:rPr>
-      </w:r>
-      <w:bookmarkEnd w:id="13"/>
+      <w:r/>
+      <w:bookmarkEnd w:id="28"/>
       <w:r/>
       <w:r>
         <w:rPr>
@@ -750,6 +750,7 @@
             <w:ind/>
             <w:rPr>
               <w:rFonts w:ascii="Noto Sans" w:hAnsi="Noto Sans" w:cs="Noto Sans"/>
+              <w:highlight w:val="none"/>
             </w:rPr>
           </w:pPr>
           <w:r>
@@ -772,58 +773,7 @@
               <w:highlight w:val="none"/>
             </w:rPr>
           </w:r>
-          <w:hyperlink w:tooltip="#_Toc1" w:anchor="_Toc1" w:history="1">
-            <w:r>
-              <w:rPr>
-                <w:rStyle w:val="957"/>
-              </w:rPr>
-            </w:r>
-            <w:r>
-              <w:rPr>
-                <w:rStyle w:val="957"/>
-                <w:rFonts w:ascii="Noto Sans" w:hAnsi="Noto Sans" w:eastAsia="Noto Sans" w:cs="Noto Sans"/>
-                <w:highlight w:val="none"/>
-              </w:rPr>
-              <w:t xml:space="preserve">––</w:t>
-            </w:r>
-            <w:r>
-              <w:rPr>
-                <w:rStyle w:val="957"/>
-                <w:rFonts w:ascii="Noto Sans" w:hAnsi="Noto Sans" w:cs="Noto Sans"/>
-              </w:rPr>
-            </w:r>
-            <w:r>
-              <w:tab/>
-            </w:r>
-            <w:r>
-              <w:fldChar w:fldCharType="begin"/>
-              <w:instrText xml:space="preserve">PAGEREF _Toc1 \h</w:instrText>
-              <w:fldChar w:fldCharType="separate"/>
-              <w:t xml:space="preserve">1</w:t>
-              <w:fldChar w:fldCharType="end"/>
-            </w:r>
-          </w:hyperlink>
-          <w:r>
-            <w:rPr>
-              <w:rFonts w:ascii="Noto Sans" w:hAnsi="Noto Sans" w:cs="Noto Sans"/>
-            </w:rPr>
-          </w:r>
-        </w:p>
-        <w:p>
-          <w:pPr>
-            <w:pStyle w:val="959"/>
-            <w:pBdr/>
-            <w:tabs>
-              <w:tab w:val="right" w:leader="dot" w:pos="9360"/>
-            </w:tabs>
-            <w:spacing/>
-            <w:ind/>
-            <w:rPr>
-              <w:rFonts w:ascii="Noto Sans" w:hAnsi="Noto Sans" w:cs="Noto Sans"/>
-              <w:highlight w:val="none"/>
-            </w:rPr>
-          </w:pPr>
-          <w:hyperlink w:tooltip="#_Toc2" w:anchor="_Toc2" w:history="1">
+          <w:hyperlink w:tooltip="#_Toc17" w:anchor="_Toc17" w:history="1">
             <w:r>
               <w:rPr>
                 <w:rStyle w:val="957"/>
@@ -848,7 +798,7 @@
             </w:r>
             <w:r>
               <w:fldChar w:fldCharType="begin"/>
-              <w:instrText xml:space="preserve">PAGEREF _Toc2 \h</w:instrText>
+              <w:instrText xml:space="preserve">PAGEREF _Toc17 \h</w:instrText>
               <w:fldChar w:fldCharType="separate"/>
               <w:t xml:space="preserve">1</w:t>
               <w:fldChar w:fldCharType="end"/>
@@ -874,7 +824,7 @@
               <w:rFonts w:ascii="Noto Sans" w:hAnsi="Noto Sans" w:cs="Noto Sans"/>
             </w:rPr>
           </w:pPr>
-          <w:hyperlink w:tooltip="#_Toc3" w:anchor="_Toc3" w:history="1">
+          <w:hyperlink w:tooltip="#_Toc18" w:anchor="_Toc18" w:history="1">
             <w:r>
               <w:rPr>
                 <w:rStyle w:val="957"/>
@@ -898,7 +848,7 @@
             </w:r>
             <w:r>
               <w:fldChar w:fldCharType="begin"/>
-              <w:instrText xml:space="preserve">PAGEREF _Toc3 \h</w:instrText>
+              <w:instrText xml:space="preserve">PAGEREF _Toc18 \h</w:instrText>
               <w:fldChar w:fldCharType="separate"/>
               <w:t xml:space="preserve">1</w:t>
               <w:fldChar w:fldCharType="end"/>
@@ -924,7 +874,7 @@
               <w:highlight w:val="none"/>
             </w:rPr>
           </w:pPr>
-          <w:hyperlink w:tooltip="#_Toc4" w:anchor="_Toc4" w:history="1">
+          <w:hyperlink w:tooltip="#_Toc19" w:anchor="_Toc19" w:history="1">
             <w:r>
               <w:rPr>
                 <w:rStyle w:val="957"/>
@@ -950,7 +900,7 @@
             </w:r>
             <w:r>
               <w:fldChar w:fldCharType="begin"/>
-              <w:instrText xml:space="preserve">PAGEREF _Toc4 \h</w:instrText>
+              <w:instrText xml:space="preserve">PAGEREF _Toc19 \h</w:instrText>
               <w:fldChar w:fldCharType="separate"/>
               <w:t xml:space="preserve">3</w:t>
               <w:fldChar w:fldCharType="end"/>
@@ -976,7 +926,7 @@
               <w:rFonts w:ascii="Noto Sans" w:hAnsi="Noto Sans" w:cs="Noto Sans"/>
             </w:rPr>
           </w:pPr>
-          <w:hyperlink w:tooltip="#_Toc5" w:anchor="_Toc5" w:history="1">
+          <w:hyperlink w:tooltip="#_Toc20" w:anchor="_Toc20" w:history="1">
             <w:r>
               <w:rPr>
                 <w:rStyle w:val="957"/>
@@ -1028,7 +978,7 @@
             </w:r>
             <w:r>
               <w:fldChar w:fldCharType="begin"/>
-              <w:instrText xml:space="preserve">PAGEREF _Toc5 \h</w:instrText>
+              <w:instrText xml:space="preserve">PAGEREF _Toc20 \h</w:instrText>
               <w:fldChar w:fldCharType="separate"/>
               <w:t xml:space="preserve">4</w:t>
               <w:fldChar w:fldCharType="end"/>
@@ -1053,7 +1003,7 @@
               <w:rFonts w:ascii="Noto Sans" w:hAnsi="Noto Sans" w:cs="Noto Sans"/>
             </w:rPr>
           </w:pPr>
-          <w:hyperlink w:tooltip="#_Toc6" w:anchor="_Toc6" w:history="1">
+          <w:hyperlink w:tooltip="#_Toc21" w:anchor="_Toc21" w:history="1">
             <w:r>
               <w:rPr>
                 <w:rStyle w:val="957"/>
@@ -1077,7 +1027,7 @@
             </w:r>
             <w:r>
               <w:fldChar w:fldCharType="begin"/>
-              <w:instrText xml:space="preserve">PAGEREF _Toc6 \h</w:instrText>
+              <w:instrText xml:space="preserve">PAGEREF _Toc21 \h</w:instrText>
               <w:fldChar w:fldCharType="separate"/>
               <w:t xml:space="preserve">6</w:t>
               <w:fldChar w:fldCharType="end"/>
@@ -1102,7 +1052,7 @@
               <w:rFonts w:ascii="Noto Sans" w:hAnsi="Noto Sans" w:cs="Noto Sans"/>
             </w:rPr>
           </w:pPr>
-          <w:hyperlink w:tooltip="#_Toc7" w:anchor="_Toc7" w:history="1">
+          <w:hyperlink w:tooltip="#_Toc22" w:anchor="_Toc22" w:history="1">
             <w:r>
               <w:rPr>
                 <w:rStyle w:val="957"/>
@@ -1126,7 +1076,7 @@
             </w:r>
             <w:r>
               <w:fldChar w:fldCharType="begin"/>
-              <w:instrText xml:space="preserve">PAGEREF _Toc7 \h</w:instrText>
+              <w:instrText xml:space="preserve">PAGEREF _Toc22 \h</w:instrText>
               <w:fldChar w:fldCharType="separate"/>
               <w:t xml:space="preserve">7</w:t>
               <w:fldChar w:fldCharType="end"/>
@@ -1151,7 +1101,7 @@
               <w:rFonts w:ascii="Noto Sans" w:hAnsi="Noto Sans" w:cs="Noto Sans"/>
             </w:rPr>
           </w:pPr>
-          <w:hyperlink w:tooltip="#_Toc8" w:anchor="_Toc8" w:history="1">
+          <w:hyperlink w:tooltip="#_Toc23" w:anchor="_Toc23" w:history="1">
             <w:r>
               <w:rPr>
                 <w:rStyle w:val="957"/>
@@ -1175,7 +1125,7 @@
             </w:r>
             <w:r>
               <w:fldChar w:fldCharType="begin"/>
-              <w:instrText xml:space="preserve">PAGEREF _Toc8 \h</w:instrText>
+              <w:instrText xml:space="preserve">PAGEREF _Toc23 \h</w:instrText>
               <w:fldChar w:fldCharType="separate"/>
               <w:t xml:space="preserve">8</w:t>
               <w:fldChar w:fldCharType="end"/>
@@ -1200,7 +1150,7 @@
               <w:rFonts w:ascii="Noto Sans" w:hAnsi="Noto Sans" w:cs="Noto Sans"/>
             </w:rPr>
           </w:pPr>
-          <w:hyperlink w:tooltip="#_Toc9" w:anchor="_Toc9" w:history="1">
+          <w:hyperlink w:tooltip="#_Toc24" w:anchor="_Toc24" w:history="1">
             <w:r>
               <w:rPr>
                 <w:rStyle w:val="957"/>
@@ -1224,7 +1174,7 @@
             </w:r>
             <w:r>
               <w:fldChar w:fldCharType="begin"/>
-              <w:instrText xml:space="preserve">PAGEREF _Toc9 \h</w:instrText>
+              <w:instrText xml:space="preserve">PAGEREF _Toc24 \h</w:instrText>
               <w:fldChar w:fldCharType="separate"/>
               <w:t xml:space="preserve">9</w:t>
               <w:fldChar w:fldCharType="end"/>
@@ -1249,7 +1199,7 @@
               <w:rFonts w:ascii="Noto Sans" w:hAnsi="Noto Sans" w:cs="Noto Sans"/>
             </w:rPr>
           </w:pPr>
-          <w:hyperlink w:tooltip="#_Toc10" w:anchor="_Toc10" w:history="1">
+          <w:hyperlink w:tooltip="#_Toc25" w:anchor="_Toc25" w:history="1">
             <w:r>
               <w:rPr>
                 <w:rStyle w:val="957"/>
@@ -1273,7 +1223,7 @@
             </w:r>
             <w:r>
               <w:fldChar w:fldCharType="begin"/>
-              <w:instrText xml:space="preserve">PAGEREF _Toc10 \h</w:instrText>
+              <w:instrText xml:space="preserve">PAGEREF _Toc25 \h</w:instrText>
               <w:fldChar w:fldCharType="separate"/>
               <w:t xml:space="preserve">9</w:t>
               <w:fldChar w:fldCharType="end"/>
@@ -1299,7 +1249,7 @@
               <w:highlight w:val="none"/>
             </w:rPr>
           </w:pPr>
-          <w:hyperlink w:tooltip="#_Toc11" w:anchor="_Toc11" w:history="1">
+          <w:hyperlink w:tooltip="#_Toc26" w:anchor="_Toc26" w:history="1">
             <w:r>
               <w:rPr>
                 <w:rStyle w:val="957"/>
@@ -1324,7 +1274,7 @@
             </w:r>
             <w:r>
               <w:fldChar w:fldCharType="begin"/>
-              <w:instrText xml:space="preserve">PAGEREF _Toc11 \h</w:instrText>
+              <w:instrText xml:space="preserve">PAGEREF _Toc26 \h</w:instrText>
               <w:fldChar w:fldCharType="separate"/>
               <w:t xml:space="preserve">10</w:t>
               <w:fldChar w:fldCharType="end"/>
@@ -1350,7 +1300,7 @@
               <w:rFonts w:ascii="Noto Sans" w:hAnsi="Noto Sans" w:cs="Noto Sans"/>
             </w:rPr>
           </w:pPr>
-          <w:hyperlink w:tooltip="#_Toc12" w:anchor="_Toc12" w:history="1">
+          <w:hyperlink w:tooltip="#_Toc27" w:anchor="_Toc27" w:history="1">
             <w:r>
               <w:rPr>
                 <w:rStyle w:val="957"/>
@@ -1374,7 +1324,7 @@
             </w:r>
             <w:r>
               <w:fldChar w:fldCharType="begin"/>
-              <w:instrText xml:space="preserve">PAGEREF _Toc12 \h</w:instrText>
+              <w:instrText xml:space="preserve">PAGEREF _Toc27 \h</w:instrText>
               <w:fldChar w:fldCharType="separate"/>
               <w:t xml:space="preserve">10</w:t>
               <w:fldChar w:fldCharType="end"/>
@@ -1399,7 +1349,7 @@
               <w:rFonts w:ascii="Noto Sans" w:hAnsi="Noto Sans" w:cs="Noto Sans"/>
             </w:rPr>
           </w:pPr>
-          <w:hyperlink w:tooltip="#_Toc13" w:anchor="_Toc13" w:history="1">
+          <w:hyperlink w:tooltip="#_Toc28" w:anchor="_Toc28" w:history="1">
             <w:r>
               <w:rPr>
                 <w:rStyle w:val="957"/>
@@ -1423,7 +1373,7 @@
             </w:r>
             <w:r>
               <w:fldChar w:fldCharType="begin"/>
-              <w:instrText xml:space="preserve">PAGEREF _Toc13 \h</w:instrText>
+              <w:instrText xml:space="preserve">PAGEREF _Toc28 \h</w:instrText>
               <w:fldChar w:fldCharType="separate"/>
               <w:t xml:space="preserve">10</w:t>
               <w:fldChar w:fldCharType="end"/>
@@ -1449,7 +1399,7 @@
               <w:highlight w:val="none"/>
             </w:rPr>
           </w:pPr>
-          <w:hyperlink w:tooltip="#_Toc14" w:anchor="_Toc14" w:history="1">
+          <w:hyperlink w:tooltip="#_Toc29" w:anchor="_Toc29" w:history="1">
             <w:r>
               <w:rPr>
                 <w:rStyle w:val="957"/>
@@ -1475,7 +1425,7 @@
             </w:r>
             <w:r>
               <w:fldChar w:fldCharType="begin"/>
-              <w:instrText xml:space="preserve">PAGEREF _Toc14 \h</w:instrText>
+              <w:instrText xml:space="preserve">PAGEREF _Toc29 \h</w:instrText>
               <w:fldChar w:fldCharType="separate"/>
               <w:t xml:space="preserve">12</w:t>
               <w:fldChar w:fldCharType="end"/>
@@ -1498,10 +1448,10 @@
             <w:spacing/>
             <w:ind/>
             <w:rPr>
-              <w:rFonts w:ascii="Noto Serif" w:hAnsi="Noto Serif" w:cs="Noto Serif"/>
+              <w:highlight w:val="none"/>
             </w:rPr>
           </w:pPr>
-          <w:hyperlink w:tooltip="#_Toc15" w:anchor="_Toc15" w:history="1">
+          <w:hyperlink w:tooltip="#_Toc30" w:anchor="_Toc30" w:history="1">
             <w:r>
               <w:rPr>
                 <w:rStyle w:val="957"/>
@@ -1526,15 +1476,15 @@
             </w:r>
             <w:r>
               <w:fldChar w:fldCharType="begin"/>
-              <w:instrText xml:space="preserve">PAGEREF _Toc15 \h</w:instrText>
+              <w:instrText xml:space="preserve">PAGEREF _Toc30 \h</w:instrText>
               <w:fldChar w:fldCharType="separate"/>
-              <w:t xml:space="preserve">13</w:t>
+              <w:t xml:space="preserve">14</w:t>
               <w:fldChar w:fldCharType="end"/>
             </w:r>
           </w:hyperlink>
           <w:r>
             <w:rPr>
-              <w:rFonts w:ascii="Noto Serif" w:hAnsi="Noto Serif" w:cs="Noto Serif"/>
+              <w:highlight w:val="none"/>
             </w:rPr>
           </w:r>
         </w:p>
@@ -1548,11 +1498,61 @@
             <w:spacing/>
             <w:ind/>
             <w:rPr>
-              <w:rFonts w:ascii="Noto Sans" w:hAnsi="Noto Sans" w:cs="Noto Sans"/>
+              <w:highlight w:val="none"/>
+              <w14:ligatures w14:val="none"/>
+            </w:rPr>
+          </w:pPr>
+          <w:hyperlink w:tooltip="#_Toc31" w:anchor="_Toc31" w:history="1">
+            <w:r>
+              <w:rPr>
+                <w:rStyle w:val="957"/>
+              </w:rPr>
+            </w:r>
+            <w:r>
+              <w:rPr>
+                <w:rStyle w:val="957"/>
+                <w:highlight w:val="none"/>
+              </w:rPr>
+              <w:t xml:space="preserve">Wie spricht man die API an?</w:t>
+            </w:r>
+            <w:r>
+              <w:rPr>
+                <w:rStyle w:val="957"/>
+                <w:highlight w:val="none"/>
+              </w:rPr>
+            </w:r>
+            <w:r>
+              <w:tab/>
+            </w:r>
+            <w:r>
+              <w:fldChar w:fldCharType="begin"/>
+              <w:instrText xml:space="preserve">PAGEREF _Toc31 \h</w:instrText>
+              <w:fldChar w:fldCharType="separate"/>
+              <w:t xml:space="preserve">14</w:t>
+              <w:fldChar w:fldCharType="end"/>
+            </w:r>
+          </w:hyperlink>
+          <w:r>
+            <w:rPr>
+              <w:highlight w:val="none"/>
+              <w14:ligatures w14:val="none"/>
+            </w:rPr>
+          </w:r>
+        </w:p>
+        <w:p>
+          <w:pPr>
+            <w:pStyle w:val="962"/>
+            <w:pBdr/>
+            <w:tabs>
+              <w:tab w:val="right" w:leader="dot" w:pos="9360"/>
+            </w:tabs>
+            <w:spacing/>
+            <w:ind/>
+            <w:rPr>
               <w:highlight w:val="none"/>
             </w:rPr>
           </w:pPr>
-          <w:hyperlink w:tooltip="#_Toc16" w:anchor="_Toc16" w:history="1">
+          <w:hyperlink w:tooltip="#_Toc32" w:anchor="_Toc32" w:history="1">
             <w:r>
               <w:rPr>
                 <w:rStyle w:val="957"/>
@@ -1562,15 +1562,12 @@
               <w:rPr>
                 <w:rStyle w:val="957"/>
                 <w:rFonts w:ascii="Noto Sans" w:hAnsi="Noto Sans" w:eastAsia="Noto Sans" w:cs="Noto Sans"/>
-                <w:highlight w:val="none"/>
               </w:rPr>
-              <w:t xml:space="preserve">Wie spricht man die API an?</w:t>
+              <w:t xml:space="preserve">Antwortstruktur</w:t>
             </w:r>
             <w:r>
               <w:rPr>
                 <w:rStyle w:val="957"/>
-                <w:rFonts w:ascii="Noto Sans" w:hAnsi="Noto Sans" w:cs="Noto Sans"/>
-                <w:highlight w:val="none"/>
               </w:rPr>
             </w:r>
             <w:r>
@@ -1578,15 +1575,14 @@
             </w:r>
             <w:r>
               <w:fldChar w:fldCharType="begin"/>
-              <w:instrText xml:space="preserve">PAGEREF _Toc16 \h</w:instrText>
+              <w:instrText xml:space="preserve">PAGEREF _Toc32 \h</w:instrText>
               <w:fldChar w:fldCharType="separate"/>
-              <w:t xml:space="preserve">13</w:t>
+              <w:t xml:space="preserve">14</w:t>
               <w:fldChar w:fldCharType="end"/>
             </w:r>
           </w:hyperlink>
           <w:r>
             <w:rPr>
-              <w:rFonts w:ascii="Noto Sans" w:hAnsi="Noto Sans" w:cs="Noto Sans"/>
               <w:highlight w:val="none"/>
             </w:rPr>
           </w:r>
@@ -1596,17 +1592,13 @@
             <w:pStyle w:val="962"/>
             <w:pBdr/>
             <w:tabs>
-              <w:tab w:val="left" w:leader="none" w:pos="751"/>
               <w:tab w:val="right" w:leader="dot" w:pos="9360"/>
             </w:tabs>
             <w:spacing/>
             <w:ind/>
-            <w:rPr>
-              <w:rFonts w:ascii="Noto Sans" w:hAnsi="Noto Sans" w:cs="Noto Sans"/>
-              <w:highlight w:val="none"/>
-            </w:rPr>
+            <w:rPr/>
           </w:pPr>
-          <w:hyperlink w:tooltip="#_Toc17" w:anchor="_Toc17" w:history="1">
+          <w:hyperlink w:tooltip="#_Toc33" w:anchor="_Toc33" w:history="1">
             <w:r>
               <w:rPr>
                 <w:rStyle w:val="957"/>
@@ -1615,24 +1607,12 @@
             <w:r>
               <w:rPr>
                 <w:rStyle w:val="957"/>
-                <w:rFonts w:ascii="Noto Sans" w:hAnsi="Noto Sans" w:eastAsia="Noto Sans" w:cs="Noto Sans"/>
-                <w:highlight w:val="none"/>
               </w:rPr>
-              <w:t xml:space="preserve">Antwortstruktur</w:t>
+              <w:t xml:space="preserve">Wo findet man Hilfe?</w:t>
             </w:r>
             <w:r>
               <w:rPr>
                 <w:rStyle w:val="957"/>
-                <w:rFonts w:ascii="Noto Sans" w:hAnsi="Noto Sans" w:eastAsia="Noto Sans" w:cs="Noto Sans"/>
-                <w:highlight w:val="none"/>
-              </w:rPr>
-              <w:tab/>
-            </w:r>
-            <w:r>
-              <w:rPr>
-                <w:rStyle w:val="957"/>
-                <w:rFonts w:ascii="Noto Sans" w:hAnsi="Noto Sans" w:cs="Noto Sans"/>
-                <w:highlight w:val="none"/>
               </w:rPr>
             </w:r>
             <w:r>
@@ -1640,18 +1620,13 @@
             </w:r>
             <w:r>
               <w:fldChar w:fldCharType="begin"/>
-              <w:instrText xml:space="preserve">PAGEREF _Toc17 \h</w:instrText>
+              <w:instrText xml:space="preserve">PAGEREF _Toc33 \h</w:instrText>
               <w:fldChar w:fldCharType="separate"/>
-              <w:t xml:space="preserve">13</w:t>
+              <w:t xml:space="preserve">14</w:t>
               <w:fldChar w:fldCharType="end"/>
             </w:r>
           </w:hyperlink>
-          <w:r>
-            <w:rPr>
-              <w:rFonts w:ascii="Noto Sans" w:hAnsi="Noto Sans" w:cs="Noto Sans"/>
-              <w:highlight w:val="none"/>
-            </w:rPr>
-          </w:r>
+          <w:r/>
         </w:p>
         <w:p>
           <w:pPr>
@@ -1666,7 +1641,7 @@
               <w:highlight w:val="none"/>
             </w:rPr>
           </w:pPr>
-          <w:hyperlink w:tooltip="#_Toc18" w:anchor="_Toc18" w:history="1">
+          <w:hyperlink w:tooltip="#_Toc34" w:anchor="_Toc34" w:history="1">
             <w:r>
               <w:rPr>
                 <w:rStyle w:val="957"/>
@@ -1690,9 +1665,9 @@
             </w:r>
             <w:r>
               <w:fldChar w:fldCharType="begin"/>
-              <w:instrText xml:space="preserve">PAGEREF _Toc18 \h</w:instrText>
+              <w:instrText xml:space="preserve">PAGEREF _Toc34 \h</w:instrText>
               <w:fldChar w:fldCharType="separate"/>
-              <w:t xml:space="preserve">14</w:t>
+              <w:t xml:space="preserve">15</w:t>
               <w:fldChar w:fldCharType="end"/>
             </w:r>
           </w:hyperlink>
@@ -1729,12 +1704,7 @@
             </w:rPr>
             <w:fldChar w:fldCharType="end"/>
           </w:r>
-          <w:r>
-            <w:rPr>
-              <w:rFonts w:ascii="Noto Sans" w:hAnsi="Noto Sans" w:cs="Noto Sans"/>
-              <w:highlight w:val="none"/>
-            </w:rPr>
-          </w:r>
+          <w:r/>
           <w:r/>
         </w:p>
       </w:sdtContent>
@@ -1783,7 +1753,7 @@
         </w:rPr>
       </w:pPr>
       <w:r/>
-      <w:bookmarkStart w:id="14" w:name="_Toc4"/>
+      <w:bookmarkStart w:id="29" w:name="_Toc19"/>
       <w:r>
         <w:rPr>
           <w:rFonts w:ascii="Noto Sans" w:hAnsi="Noto Sans" w:eastAsia="Noto Sans" w:cs="Noto Sans"/>
@@ -1791,14 +1761,8 @@
         </w:rPr>
         <w:t xml:space="preserve">Abkürzungsverzeichnis</w:t>
       </w:r>
-      <w:r>
-        <w:rPr>
-          <w:rFonts w:ascii="Noto Sans" w:hAnsi="Noto Sans" w:cs="Noto Sans"/>
-          <w:highlight w:val="none"/>
-          <w:u w:val="none"/>
-        </w:rPr>
-      </w:r>
-      <w:bookmarkEnd w:id="14"/>
+      <w:r/>
+      <w:bookmarkEnd w:id="29"/>
       <w:r/>
       <w:r>
         <w:rPr>
@@ -1857,9 +1821,10 @@
       <w:bookmarkEnd w:id="10"/>
       <w:r>
         <w:rPr>
-          <w:rFonts w:ascii="Noto Sans" w:hAnsi="Noto Sans" w:eastAsia="Noto Sans" w:cs="Noto Sans"/>
+          <w:rFonts w:ascii="Noto Sans" w:hAnsi="Noto Sans" w:cs="Noto Sans"/>
           <w:sz w:val="22"/>
           <w:szCs w:val="22"/>
+          <w14:ligatures w14:val="none"/>
         </w:rPr>
       </w:r>
       <w:r>
@@ -1915,7 +1880,7 @@
         </w:rPr>
       </w:pPr>
       <w:r/>
-      <w:bookmarkStart w:id="15" w:name="_Toc5"/>
+      <w:bookmarkStart w:id="30" w:name="_Toc20"/>
       <w:r>
         <w:rPr>
           <w:rFonts w:ascii="Noto Sans" w:hAnsi="Noto Sans" w:eastAsia="Noto Sans" w:cs="Noto Sans"/>
@@ -1946,12 +1911,8 @@
         </w:rPr>
         <w:t xml:space="preserve">nforderungskatalog</w:t>
       </w:r>
-      <w:r>
-        <w:rPr>
-          <w:rFonts w:ascii="Noto Sans" w:hAnsi="Noto Sans" w:cs="Noto Sans"/>
-        </w:rPr>
-      </w:r>
-      <w:bookmarkEnd w:id="15"/>
+      <w:r/>
+      <w:bookmarkEnd w:id="30"/>
       <w:r/>
       <w:r>
         <w:rPr>
@@ -4133,7 +4094,7 @@
         </w:rPr>
       </w:pPr>
       <w:r/>
-      <w:bookmarkStart w:id="16" w:name="_Toc6"/>
+      <w:bookmarkStart w:id="31" w:name="_Toc21"/>
       <w:r/>
       <w:bookmarkStart w:id="9" w:name="_2._Entity_"/>
       <w:r/>
@@ -4144,12 +4105,8 @@
         </w:rPr>
         <w:t xml:space="preserve">2. Entity Relationship Diagramm</w:t>
       </w:r>
-      <w:r>
-        <w:rPr>
-          <w:rFonts w:ascii="Noto Sans" w:hAnsi="Noto Sans" w:cs="Noto Sans"/>
-        </w:rPr>
-      </w:r>
-      <w:bookmarkEnd w:id="16"/>
+      <w:r/>
+      <w:bookmarkEnd w:id="31"/>
       <w:r/>
       <w:r>
         <w:rPr>
@@ -4279,19 +4236,15 @@
         </w:rPr>
       </w:pPr>
       <w:r/>
-      <w:bookmarkStart w:id="17" w:name="_Toc7"/>
+      <w:bookmarkStart w:id="32" w:name="_Toc22"/>
       <w:r>
         <w:rPr>
           <w:rFonts w:ascii="Noto Sans" w:hAnsi="Noto Sans" w:eastAsia="Noto Sans" w:cs="Noto Sans"/>
         </w:rPr>
         <w:t xml:space="preserve">3. Relationales Datenbankmodell</w:t>
       </w:r>
-      <w:r>
-        <w:rPr>
-          <w:rFonts w:ascii="Noto Sans" w:hAnsi="Noto Sans" w:cs="Noto Sans"/>
-        </w:rPr>
-      </w:r>
-      <w:bookmarkEnd w:id="17"/>
+      <w:r/>
+      <w:bookmarkEnd w:id="32"/>
       <w:r/>
       <w:r>
         <w:rPr>
@@ -4331,9 +4284,9 @@
       </w:r>
       <w:r>
         <w:rPr>
-          <w:rFonts w:ascii="Noto Sans" w:hAnsi="Noto Sans" w:eastAsia="Noto Sans" w:cs="Noto Sans"/>
+          <w:rFonts w:ascii="Noto Sans" w:hAnsi="Noto Sans" w:cs="Noto Sans"/>
+          <w:bCs/>
           <w:i/>
-          <w:iCs/>
         </w:rPr>
       </w:r>
       <w:r>
@@ -4376,9 +4329,9 @@
       </w:r>
       <w:r>
         <w:rPr>
-          <w:rFonts w:ascii="Noto Sans" w:hAnsi="Noto Sans" w:eastAsia="Noto Sans" w:cs="Noto Sans"/>
+          <w:rFonts w:ascii="Noto Sans" w:hAnsi="Noto Sans" w:cs="Noto Sans"/>
+          <w:bCs/>
           <w:i/>
-          <w:iCs/>
         </w:rPr>
       </w:r>
       <w:r>
@@ -4431,7 +4384,7 @@
       </w:r>
       <w:r>
         <w:rPr>
-          <w:rFonts w:ascii="Noto Sans" w:hAnsi="Noto Sans" w:eastAsia="Noto Sans" w:cs="Noto Sans"/>
+          <w:rFonts w:ascii="Noto Sans" w:hAnsi="Noto Sans" w:cs="Noto Sans"/>
         </w:rPr>
       </w:r>
       <w:r>
@@ -4472,9 +4425,9 @@
       </w:r>
       <w:r>
         <w:rPr>
-          <w:rFonts w:ascii="Noto Sans" w:hAnsi="Noto Sans" w:eastAsia="Noto Sans" w:cs="Noto Sans"/>
+          <w:rFonts w:ascii="Noto Sans" w:hAnsi="Noto Sans" w:cs="Noto Sans"/>
+          <w:bCs/>
           <w:i/>
-          <w:iCs/>
         </w:rPr>
       </w:r>
       <w:r>
@@ -4534,7 +4487,7 @@
       </w:r>
       <w:r>
         <w:rPr>
-          <w:rFonts w:ascii="Noto Sans" w:hAnsi="Noto Sans" w:eastAsia="Noto Sans" w:cs="Noto Sans"/>
+          <w:rFonts w:ascii="Noto Sans" w:hAnsi="Noto Sans" w:cs="Noto Sans"/>
         </w:rPr>
       </w:r>
       <w:r>
@@ -4585,7 +4538,7 @@
       </w:r>
       <w:r>
         <w:rPr>
-          <w:rFonts w:ascii="Noto Sans" w:hAnsi="Noto Sans" w:eastAsia="Noto Sans" w:cs="Noto Sans"/>
+          <w:rFonts w:ascii="Noto Sans" w:hAnsi="Noto Sans" w:cs="Noto Sans"/>
         </w:rPr>
       </w:r>
       <w:r>
@@ -4636,7 +4589,7 @@
       </w:r>
       <w:r>
         <w:rPr>
-          <w:rFonts w:ascii="Noto Sans" w:hAnsi="Noto Sans" w:eastAsia="Noto Sans" w:cs="Noto Sans"/>
+          <w:rFonts w:ascii="Noto Sans" w:hAnsi="Noto Sans" w:cs="Noto Sans"/>
         </w:rPr>
       </w:r>
       <w:r>
@@ -4697,9 +4650,9 @@
       </w:r>
       <w:r>
         <w:rPr>
-          <w:rFonts w:ascii="Noto Sans" w:hAnsi="Noto Sans" w:eastAsia="Noto Sans" w:cs="Noto Sans"/>
+          <w:rFonts w:ascii="Noto Sans" w:hAnsi="Noto Sans" w:cs="Noto Sans"/>
+          <w:bCs/>
           <w:i/>
-          <w:iCs/>
         </w:rPr>
       </w:r>
       <w:r>
@@ -4762,9 +4715,9 @@
       </w:r>
       <w:r>
         <w:rPr>
-          <w:rFonts w:ascii="Noto Sans" w:hAnsi="Noto Sans" w:eastAsia="Noto Sans" w:cs="Noto Sans"/>
+          <w:rFonts w:ascii="Noto Sans" w:hAnsi="Noto Sans" w:cs="Noto Sans"/>
+          <w:bCs/>
           <w:i/>
-          <w:iCs/>
         </w:rPr>
       </w:r>
       <w:r>
@@ -4817,7 +4770,7 @@
       </w:r>
       <w:r>
         <w:rPr>
-          <w:rFonts w:ascii="Noto Sans" w:hAnsi="Noto Sans" w:eastAsia="Noto Sans" w:cs="Noto Sans"/>
+          <w:rFonts w:ascii="Noto Sans" w:hAnsi="Noto Sans" w:cs="Noto Sans"/>
         </w:rPr>
       </w:r>
       <w:r>
@@ -4861,7 +4814,7 @@
       </w:r>
       <w:r>
         <w:rPr>
-          <w:rFonts w:ascii="Noto Sans" w:hAnsi="Noto Sans" w:eastAsia="Noto Sans" w:cs="Noto Sans"/>
+          <w:rFonts w:ascii="Noto Sans" w:hAnsi="Noto Sans" w:cs="Noto Sans"/>
         </w:rPr>
       </w:r>
       <w:r>
@@ -4912,7 +4865,7 @@
       </w:r>
       <w:r>
         <w:rPr>
-          <w:rFonts w:ascii="Noto Sans" w:hAnsi="Noto Sans" w:eastAsia="Noto Sans" w:cs="Noto Sans"/>
+          <w:rFonts w:ascii="Noto Sans" w:hAnsi="Noto Sans" w:cs="Noto Sans"/>
         </w:rPr>
       </w:r>
       <w:r>
@@ -4953,9 +4906,9 @@
       </w:r>
       <w:r>
         <w:rPr>
-          <w:rFonts w:ascii="Noto Sans" w:hAnsi="Noto Sans" w:eastAsia="Noto Sans" w:cs="Noto Sans"/>
+          <w:rFonts w:ascii="Noto Sans" w:hAnsi="Noto Sans" w:cs="Noto Sans"/>
+          <w:bCs/>
           <w:i/>
-          <w:iCs/>
         </w:rPr>
       </w:r>
       <w:r>
@@ -5008,7 +4961,7 @@
       </w:r>
       <w:r>
         <w:rPr>
-          <w:rFonts w:ascii="Noto Sans" w:hAnsi="Noto Sans" w:eastAsia="Noto Sans" w:cs="Noto Sans"/>
+          <w:rFonts w:ascii="Noto Sans" w:hAnsi="Noto Sans" w:cs="Noto Sans"/>
         </w:rPr>
       </w:r>
       <w:r>
@@ -5060,7 +5013,7 @@
       </w:r>
       <w:r>
         <w:rPr>
-          <w:rFonts w:ascii="Noto Sans" w:hAnsi="Noto Sans" w:eastAsia="Noto Sans" w:cs="Noto Sans"/>
+          <w:rFonts w:ascii="Noto Sans" w:hAnsi="Noto Sans" w:cs="Noto Sans"/>
           <w:highlight w:val="none"/>
         </w:rPr>
       </w:r>
@@ -5123,9 +5076,9 @@
       </w:r>
       <w:r>
         <w:rPr>
-          <w:rFonts w:ascii="Noto Sans" w:hAnsi="Noto Sans" w:eastAsia="Noto Sans" w:cs="Noto Sans"/>
+          <w:rFonts w:ascii="Noto Sans" w:hAnsi="Noto Sans" w:cs="Noto Sans"/>
+          <w:bCs/>
           <w:i/>
-          <w:iCs/>
         </w:rPr>
       </w:r>
       <w:r>
@@ -5184,19 +5137,15 @@
         </w:rPr>
       </w:pPr>
       <w:r/>
-      <w:bookmarkStart w:id="18" w:name="_Toc8"/>
+      <w:bookmarkStart w:id="33" w:name="_Toc23"/>
       <w:r>
         <w:rPr>
           <w:rFonts w:ascii="Noto Sans" w:hAnsi="Noto Sans" w:eastAsia="Noto Sans" w:cs="Noto Sans"/>
         </w:rPr>
         <w:t xml:space="preserve">4. Physischer Datenbankentwurf</w:t>
       </w:r>
-      <w:r>
-        <w:rPr>
-          <w:rFonts w:ascii="Noto Sans" w:hAnsi="Noto Sans" w:cs="Noto Sans"/>
-        </w:rPr>
-      </w:r>
-      <w:bookmarkEnd w:id="18"/>
+      <w:r/>
+      <w:bookmarkEnd w:id="33"/>
       <w:r/>
       <w:r>
         <w:rPr>
@@ -5326,19 +5275,15 @@
         </w:rPr>
       </w:pPr>
       <w:r/>
-      <w:bookmarkStart w:id="19" w:name="_Toc9"/>
+      <w:bookmarkStart w:id="34" w:name="_Toc24"/>
       <w:r>
         <w:rPr>
           <w:rFonts w:ascii="Noto Sans" w:hAnsi="Noto Sans" w:cs="Noto Sans"/>
         </w:rPr>
         <w:t xml:space="preserve">Verwendung der Webseite</w:t>
       </w:r>
-      <w:r>
-        <w:rPr>
-          <w:rFonts w:ascii="Noto Sans" w:hAnsi="Noto Sans" w:cs="Noto Sans"/>
-        </w:rPr>
-      </w:r>
-      <w:bookmarkEnd w:id="19"/>
+      <w:r/>
+      <w:bookmarkEnd w:id="34"/>
       <w:r/>
       <w:r>
         <w:rPr>
@@ -5357,19 +5302,15 @@
         </w:rPr>
       </w:pPr>
       <w:r/>
-      <w:bookmarkStart w:id="20" w:name="_Toc10"/>
+      <w:bookmarkStart w:id="35" w:name="_Toc25"/>
       <w:r>
         <w:rPr>
           <w:rFonts w:ascii="Noto Sans" w:hAnsi="Noto Sans" w:eastAsia="Noto Sans" w:cs="Noto Sans"/>
         </w:rPr>
         <w:t xml:space="preserve">Erste Anmeldung</w:t>
       </w:r>
-      <w:r>
-        <w:rPr>
-          <w:rFonts w:ascii="Noto Sans" w:hAnsi="Noto Sans" w:cs="Noto Sans"/>
-        </w:rPr>
-      </w:r>
-      <w:bookmarkEnd w:id="20"/>
+      <w:r/>
+      <w:bookmarkEnd w:id="35"/>
       <w:r/>
       <w:r>
         <w:rPr>
@@ -5391,6 +5332,11 @@
       </w:r>
       <w:r>
         <w:t xml:space="preserve">.</w:t>
+      </w:r>
+      <w:r>
+        <w:rPr>
+          <w:highlight w:val="none"/>
+        </w:rPr>
       </w:r>
       <w:r>
         <w:rPr>
@@ -5511,7 +5457,6 @@
       <w:r>
         <w:rPr>
           <w:rFonts w:ascii="Noto Sans" w:hAnsi="Noto Sans" w:cs="Noto Sans"/>
-          <w:highlight w:val="none"/>
         </w:rPr>
       </w:r>
       <w:r>
@@ -5532,19 +5477,15 @@
         </w:rPr>
       </w:pPr>
       <w:r/>
-      <w:bookmarkStart w:id="21" w:name="_Toc11"/>
+      <w:bookmarkStart w:id="36" w:name="_Toc26"/>
       <w:r>
         <w:rPr>
           <w:rFonts w:ascii="Noto Sans" w:hAnsi="Noto Sans" w:cs="Noto Sans"/>
         </w:rPr>
         <w:t xml:space="preserve">Team-Aufgaben Verteilung</w:t>
       </w:r>
-      <w:r>
-        <w:rPr>
-          <w:rFonts w:ascii="Noto Sans" w:hAnsi="Noto Sans" w:cs="Noto Sans"/>
-        </w:rPr>
-      </w:r>
-      <w:bookmarkEnd w:id="21"/>
+      <w:r/>
+      <w:bookmarkEnd w:id="36"/>
       <w:r/>
       <w:r>
         <w:rPr>
@@ -5564,19 +5505,15 @@
         </w:rPr>
       </w:pPr>
       <w:r/>
-      <w:bookmarkStart w:id="22" w:name="_Toc12"/>
+      <w:bookmarkStart w:id="37" w:name="_Toc27"/>
       <w:r>
         <w:rPr>
           <w:rFonts w:ascii="Noto Sans" w:hAnsi="Noto Sans" w:eastAsia="Noto Sans" w:cs="Noto Sans"/>
         </w:rPr>
         <w:t xml:space="preserve">Team Lead</w:t>
       </w:r>
-      <w:r>
-        <w:rPr>
-          <w:rFonts w:ascii="Noto Sans" w:hAnsi="Noto Sans" w:eastAsia="Noto Sans" w:cs="Noto Sans"/>
-        </w:rPr>
-      </w:r>
-      <w:bookmarkEnd w:id="22"/>
+      <w:r/>
+      <w:bookmarkEnd w:id="37"/>
       <w:r/>
       <w:r>
         <w:rPr>
@@ -5635,6 +5572,7 @@
       <w:r>
         <w:rPr>
           <w:rFonts w:ascii="Noto Serif" w:hAnsi="Noto Serif" w:eastAsia="Noto Serif" w:cs="Noto Serif"/>
+          <w:highlight w:val="none"/>
         </w:rPr>
       </w:r>
       <w:r>
@@ -5667,8 +5605,7 @@
       </w:r>
       <w:r>
         <w:rPr>
-          <w:rFonts w:ascii="Noto Serif" w:hAnsi="Noto Serif" w:eastAsia="Noto Serif" w:cs="Noto Serif"/>
-          <w:highlight w:val="none"/>
+          <w:rFonts w:ascii="Noto Serif" w:hAnsi="Noto Serif" w:cs="Noto Serif"/>
         </w:rPr>
       </w:r>
       <w:r>
@@ -5723,8 +5660,7 @@
       </w:r>
       <w:r>
         <w:rPr>
-          <w:rFonts w:ascii="Noto Serif" w:hAnsi="Noto Serif" w:eastAsia="Noto Serif" w:cs="Noto Serif"/>
-          <w:highlight w:val="none"/>
+          <w:rFonts w:ascii="Noto Serif" w:hAnsi="Noto Serif" w:cs="Noto Serif"/>
         </w:rPr>
       </w:r>
       <w:r>
@@ -5763,8 +5699,7 @@
       </w:r>
       <w:r>
         <w:rPr>
-          <w:rFonts w:ascii="Noto Serif" w:hAnsi="Noto Serif" w:eastAsia="Noto Serif" w:cs="Noto Serif"/>
-          <w:highlight w:val="none"/>
+          <w:rFonts w:ascii="Noto Serif" w:hAnsi="Noto Serif" w:cs="Noto Serif"/>
         </w:rPr>
       </w:r>
       <w:r>
@@ -5806,8 +5741,7 @@
       </w:hyperlink>
       <w:r>
         <w:rPr>
-          <w:rFonts w:ascii="Noto Serif" w:hAnsi="Noto Serif" w:eastAsia="Noto Serif" w:cs="Noto Serif"/>
-          <w:highlight w:val="none"/>
+          <w:rFonts w:ascii="Noto Serif" w:hAnsi="Noto Serif" w:cs="Noto Serif"/>
         </w:rPr>
       </w:r>
       <w:r>
@@ -5827,19 +5761,15 @@
         </w:rPr>
       </w:pPr>
       <w:r/>
-      <w:bookmarkStart w:id="23" w:name="_Toc13"/>
+      <w:bookmarkStart w:id="38" w:name="_Toc28"/>
       <w:r>
         <w:rPr>
           <w:rFonts w:ascii="Noto Sans" w:hAnsi="Noto Sans" w:eastAsia="Noto Sans" w:cs="Noto Sans"/>
         </w:rPr>
         <w:t xml:space="preserve">Frontend</w:t>
       </w:r>
-      <w:r>
-        <w:rPr>
-          <w:rFonts w:ascii="Noto Sans" w:hAnsi="Noto Sans" w:eastAsia="Noto Sans" w:cs="Noto Sans"/>
-        </w:rPr>
-      </w:r>
-      <w:bookmarkEnd w:id="23"/>
+      <w:r/>
+      <w:bookmarkEnd w:id="38"/>
       <w:r/>
       <w:r>
         <w:rPr>
@@ -5865,7 +5795,7 @@
       </w:r>
       <w:r>
         <w:rPr>
-          <w:rFonts w:ascii="Noto Serif" w:hAnsi="Noto Serif" w:eastAsia="Noto Serif" w:cs="Noto Serif"/>
+          <w:rFonts w:ascii="Noto Serif" w:hAnsi="Noto Serif" w:cs="Noto Serif"/>
           <w:highlight w:val="none"/>
         </w:rPr>
       </w:r>
@@ -5915,7 +5845,7 @@
       </w:r>
       <w:r>
         <w:rPr>
-          <w:rFonts w:ascii="Noto Serif" w:hAnsi="Noto Serif" w:eastAsia="Noto Serif" w:cs="Noto Serif"/>
+          <w:rFonts w:ascii="Noto Serif" w:hAnsi="Noto Serif" w:cs="Noto Serif"/>
           <w:highlight w:val="none"/>
         </w:rPr>
       </w:r>
@@ -5966,7 +5896,8 @@
       </w:r>
       <w:r>
         <w:rPr>
-          <w:rFonts w:ascii="Noto Serif" w:hAnsi="Noto Serif" w:eastAsia="Noto Serif" w:cs="Noto Serif"/>
+          <w:rFonts w:ascii="Noto Serif" w:hAnsi="Noto Serif" w:cs="Noto Serif"/>
+          <w:highlight w:val="none"/>
         </w:rPr>
       </w:r>
       <w:r>
@@ -6000,7 +5931,7 @@
       </w:r>
       <w:r>
         <w:rPr>
-          <w:rFonts w:ascii="Noto Serif" w:hAnsi="Noto Serif" w:eastAsia="Noto Serif" w:cs="Noto Serif"/>
+          <w:rFonts w:ascii="Noto Serif" w:hAnsi="Noto Serif" w:cs="Noto Serif"/>
           <w:highlight w:val="none"/>
         </w:rPr>
       </w:r>
@@ -6045,7 +5976,7 @@
       </w:r>
       <w:r>
         <w:rPr>
-          <w:rFonts w:ascii="Noto Serif" w:hAnsi="Noto Serif" w:eastAsia="Noto Serif" w:cs="Noto Serif"/>
+          <w:rFonts w:ascii="Noto Serif" w:hAnsi="Noto Serif" w:cs="Noto Serif"/>
           <w:highlight w:val="none"/>
         </w:rPr>
       </w:r>
@@ -6087,7 +6018,7 @@
       </w:r>
       <w:r>
         <w:rPr>
-          <w:rFonts w:ascii="Noto Serif" w:hAnsi="Noto Serif" w:eastAsia="Noto Serif" w:cs="Noto Serif"/>
+          <w:rFonts w:ascii="Noto Serif" w:hAnsi="Noto Serif" w:cs="Noto Serif"/>
           <w:highlight w:val="none"/>
         </w:rPr>
       </w:r>
@@ -6118,7 +6049,7 @@
       </w:r>
       <w:r>
         <w:rPr>
-          <w:rFonts w:ascii="Noto Serif" w:hAnsi="Noto Serif" w:eastAsia="Noto Serif" w:cs="Noto Serif"/>
+          <w:rFonts w:ascii="Noto Serif" w:hAnsi="Noto Serif" w:cs="Noto Serif"/>
           <w:highlight w:val="none"/>
         </w:rPr>
       </w:r>
@@ -6162,7 +6093,7 @@
       </w:r>
       <w:r>
         <w:rPr>
-          <w:rFonts w:ascii="Noto Serif" w:hAnsi="Noto Serif" w:eastAsia="Noto Serif" w:cs="Noto Serif"/>
+          <w:rFonts w:ascii="Noto Serif" w:hAnsi="Noto Serif" w:cs="Noto Serif"/>
           <w:highlight w:val="none"/>
         </w:rPr>
       </w:r>
@@ -6235,7 +6166,7 @@
       </w:r>
       <w:r>
         <w:rPr>
-          <w:rFonts w:ascii="Noto Serif" w:hAnsi="Noto Serif" w:eastAsia="Noto Serif" w:cs="Noto Serif"/>
+          <w:rFonts w:ascii="Noto Serif" w:hAnsi="Noto Serif" w:cs="Noto Serif"/>
           <w:highlight w:val="none"/>
         </w:rPr>
       </w:r>
@@ -6277,7 +6208,7 @@
       </w:r>
       <w:r>
         <w:rPr>
-          <w:rFonts w:ascii="Noto Serif" w:hAnsi="Noto Serif" w:eastAsia="Noto Serif" w:cs="Noto Serif"/>
+          <w:rFonts w:ascii="Noto Serif" w:hAnsi="Noto Serif" w:cs="Noto Serif"/>
           <w:highlight w:val="none"/>
         </w:rPr>
       </w:r>
@@ -6338,7 +6269,7 @@
       </w:r>
       <w:r>
         <w:rPr>
-          <w:rFonts w:ascii="Noto Serif" w:hAnsi="Noto Serif" w:eastAsia="Noto Serif" w:cs="Noto Serif"/>
+          <w:rFonts w:ascii="Noto Serif" w:hAnsi="Noto Serif" w:cs="Noto Serif"/>
           <w:highlight w:val="none"/>
         </w:rPr>
       </w:r>
@@ -6499,7 +6430,7 @@
       </w:r>
       <w:r>
         <w:rPr>
-          <w:rFonts w:ascii="Noto Serif" w:hAnsi="Noto Serif" w:eastAsia="Noto Serif" w:cs="Noto Serif"/>
+          <w:rFonts w:ascii="Noto Serif" w:hAnsi="Noto Serif" w:cs="Noto Serif"/>
           <w:b/>
           <w:bCs/>
           <w:highlight w:val="none"/>
@@ -6560,7 +6491,7 @@
       </w:r>
       <w:r>
         <w:rPr>
-          <w:rFonts w:ascii="Noto Serif" w:hAnsi="Noto Serif" w:eastAsia="Noto Serif" w:cs="Noto Serif"/>
+          <w:rFonts w:ascii="Noto Serif" w:hAnsi="Noto Serif" w:cs="Noto Serif"/>
           <w:b/>
           <w:bCs/>
           <w:highlight w:val="none"/>
@@ -6604,7 +6535,7 @@
       </w:r>
       <w:r>
         <w:rPr>
-          <w:rFonts w:ascii="Noto Serif" w:hAnsi="Noto Serif" w:eastAsia="Noto Serif" w:cs="Noto Serif"/>
+          <w:rFonts w:ascii="Noto Serif" w:hAnsi="Noto Serif" w:cs="Noto Serif"/>
           <w:b/>
           <w:bCs/>
           <w:highlight w:val="none"/>
@@ -6772,7 +6703,7 @@
         </w:rPr>
       </w:pPr>
       <w:r/>
-      <w:bookmarkStart w:id="24" w:name="_Toc14"/>
+      <w:bookmarkStart w:id="39" w:name="_Toc29"/>
       <w:r>
         <w:rPr>
           <w:rFonts w:ascii="Noto Sans" w:hAnsi="Noto Sans" w:eastAsia="Noto Sans" w:cs="Noto Sans"/>
@@ -6780,13 +6711,8 @@
         </w:rPr>
         <w:t xml:space="preserve">Backend</w:t>
       </w:r>
-      <w:r>
-        <w:rPr>
-          <w:rFonts w:ascii="Noto Sans" w:hAnsi="Noto Sans" w:eastAsia="Noto Sans" w:cs="Noto Sans"/>
-          <w:highlight w:val="none"/>
-        </w:rPr>
-      </w:r>
-      <w:bookmarkEnd w:id="24"/>
+      <w:r/>
+      <w:bookmarkEnd w:id="39"/>
       <w:r/>
       <w:r>
         <w:rPr>
@@ -6813,7 +6739,8 @@
       </w:r>
       <w:r>
         <w:rPr>
-          <w:rFonts w:ascii="Noto Serif" w:hAnsi="Noto Serif" w:cs="Noto Serif"/>
+          <w:rFonts w:ascii="Noto Serif" w:hAnsi="Noto Serif" w:eastAsia="Noto Serif" w:cs="Noto Serif"/>
+          <w:highlight w:val="none"/>
         </w:rPr>
       </w:r>
       <w:r>
@@ -6861,11 +6788,10 @@
       </w:r>
       <w:r>
         <w:rPr>
-          <w:rFonts w:ascii="Noto Serif" w:hAnsi="Noto Serif" w:eastAsia="Noto Serif" w:cs="Noto Serif"/>
+          <w:rFonts w:ascii="Noto Serif" w:hAnsi="Noto Serif" w:cs="Noto Serif"/>
           <w:b/>
           <w:bCs/>
           <w:color w:val="000000" w:themeColor="text1"/>
-          <w:highlight w:val="none"/>
         </w:rPr>
       </w:r>
       <w:r>
@@ -6941,10 +6867,9 @@
       </w:r>
       <w:r>
         <w:rPr>
-          <w:rFonts w:ascii="Noto Serif" w:hAnsi="Noto Serif" w:eastAsia="Noto Serif" w:cs="Noto Serif"/>
+          <w:rFonts w:ascii="Noto Serif" w:hAnsi="Noto Serif" w:cs="Noto Serif"/>
           <w:b/>
           <w:bCs/>
-          <w:highlight w:val="none"/>
         </w:rPr>
       </w:r>
       <w:r>
@@ -7103,6 +7028,12 @@
           <w:highlight w:val="none"/>
         </w:rPr>
       </w:r>
+      <w:r>
+        <w:rPr>
+          <w:rFonts w:ascii="Noto Serif" w:hAnsi="Noto Serif" w:cs="Noto Serif"/>
+          <w:highlight w:val="none"/>
+        </w:rPr>
+      </w:r>
     </w:p>
     <w:p>
       <w:pPr>
@@ -7145,7 +7076,12 @@
           <w:highlight w:val="none"/>
         </w:rPr>
       </w:r>
-      <w:r/>
+      <w:r>
+        <w:rPr>
+          <w:rFonts w:ascii="Noto Serif" w:hAnsi="Noto Serif" w:cs="Noto Serif"/>
+          <w:highlight w:val="none"/>
+        </w:rPr>
+      </w:r>
     </w:p>
     <w:p>
       <w:pPr>
@@ -7174,10 +7110,9 @@
       </w:r>
       <w:r>
         <w:rPr>
-          <w:rFonts w:ascii="Noto Serif" w:hAnsi="Noto Serif" w:eastAsia="Noto Serif" w:cs="Noto Serif"/>
+          <w:rFonts w:ascii="Noto Serif" w:hAnsi="Noto Serif" w:cs="Noto Serif"/>
           <w:b/>
           <w:bCs/>
-          <w:highlight w:val="none"/>
         </w:rPr>
       </w:r>
       <w:r>
@@ -7242,10 +7177,9 @@
       </w:r>
       <w:r>
         <w:rPr>
-          <w:rFonts w:ascii="Noto Serif" w:hAnsi="Noto Serif" w:eastAsia="Noto Serif" w:cs="Noto Serif"/>
+          <w:rFonts w:ascii="Noto Serif" w:hAnsi="Noto Serif" w:cs="Noto Serif"/>
           <w:b/>
           <w:bCs/>
-          <w:highlight w:val="none"/>
         </w:rPr>
       </w:r>
       <w:r>
@@ -7361,16 +7295,38 @@
     </w:p>
     <w:p>
       <w:pPr>
-        <w:pStyle w:val="914"/>
-        <w:pBdr/>
+        <w:pBdr/>
+        <w:shd w:val="nil"/>
         <w:spacing/>
         <w:ind/>
         <w:rPr>
           <w:rFonts w:ascii="Noto Serif" w:hAnsi="Noto Serif" w:cs="Noto Serif"/>
         </w:rPr>
       </w:pPr>
+      <w:r>
+        <w:rPr>
+          <w:highlight w:val="none"/>
+        </w:rPr>
+        <w:br w:type="page" w:clear="all"/>
+      </w:r>
+      <w:r>
+        <w:rPr>
+          <w:highlight w:val="none"/>
+        </w:rPr>
+      </w:r>
+    </w:p>
+    <w:p>
+      <w:pPr>
+        <w:pStyle w:val="914"/>
+        <w:pBdr/>
+        <w:spacing/>
+        <w:ind/>
+        <w:rPr>
+          <w:highlight w:val="none"/>
+        </w:rPr>
+      </w:pPr>
       <w:r/>
-      <w:bookmarkStart w:id="25" w:name="_Toc15"/>
+      <w:bookmarkStart w:id="40" w:name="_Toc30"/>
       <w:r>
         <w:rPr>
           <w:rFonts w:ascii="Noto Sans" w:hAnsi="Noto Sans" w:eastAsia="Noto Sans" w:cs="Noto Sans"/>
@@ -7378,13 +7334,8 @@
         </w:rPr>
         <w:t xml:space="preserve">API Dokumentation</w:t>
       </w:r>
-      <w:r>
-        <w:rPr>
-          <w:rFonts w:ascii="Noto Serif" w:hAnsi="Noto Serif" w:eastAsia="Noto Serif" w:cs="Noto Serif"/>
-          <w:highlight w:val="none"/>
-        </w:rPr>
-      </w:r>
-      <w:bookmarkEnd w:id="25"/>
+      <w:r/>
+      <w:bookmarkEnd w:id="40"/>
       <w:r/>
       <w:r>
         <w:rPr>
@@ -7399,30 +7350,24 @@
         <w:spacing/>
         <w:ind/>
         <w:rPr>
-          <w:rFonts w:ascii="Noto Sans" w:hAnsi="Noto Sans" w:cs="Noto Sans"/>
           <w:highlight w:val="none"/>
+          <w14:ligatures w14:val="none"/>
         </w:rPr>
       </w:pPr>
       <w:r/>
-      <w:bookmarkStart w:id="26" w:name="_Toc16"/>
+      <w:bookmarkStart w:id="41" w:name="_Toc31"/>
+      <w:r/>
       <w:r>
         <w:rPr>
-          <w:rFonts w:ascii="Noto Sans" w:hAnsi="Noto Sans" w:eastAsia="Noto Sans" w:cs="Noto Sans"/>
           <w:highlight w:val="none"/>
         </w:rPr>
         <w:t xml:space="preserve">Wie spricht man die API an?</w:t>
       </w:r>
-      <w:r>
-        <w:rPr>
-          <w:rFonts w:ascii="Noto Sans" w:hAnsi="Noto Sans" w:cs="Noto Sans"/>
-          <w:highlight w:val="none"/>
-        </w:rPr>
-      </w:r>
-      <w:bookmarkEnd w:id="26"/>
+      <w:r/>
+      <w:bookmarkEnd w:id="41"/>
       <w:r/>
       <w:r>
         <w:rPr>
-          <w:rFonts w:ascii="Noto Sans" w:hAnsi="Noto Sans" w:cs="Noto Sans"/>
           <w:highlight w:val="none"/>
         </w:rPr>
       </w:r>
@@ -7725,56 +7670,32 @@
           <w:highlight w:val="none"/>
         </w:rPr>
       </w:r>
-      <w:r>
+    </w:p>
+    <w:p>
+      <w:pPr>
+        <w:pStyle w:val="915"/>
+        <w:pBdr/>
+        <w:spacing/>
+        <w:ind/>
         <w:rPr>
           <w:highlight w:val="none"/>
         </w:rPr>
-      </w:r>
-    </w:p>
-    <w:p>
-      <w:pPr>
-        <w:pStyle w:val="915"/>
-        <w:pBdr/>
-        <w:tabs>
-          <w:tab w:val="left" w:leader="none" w:pos="7502"/>
-        </w:tabs>
-        <w:spacing/>
-        <w:ind/>
-        <w:rPr>
-          <w:rFonts w:ascii="Noto Sans" w:hAnsi="Noto Sans" w:cs="Noto Sans"/>
-          <w:highlight w:val="none"/>
-        </w:rPr>
       </w:pPr>
       <w:r/>
-      <w:bookmarkStart w:id="27" w:name="_Toc17"/>
+      <w:bookmarkStart w:id="42" w:name="_Toc32"/>
+      <w:r/>
+      <w:bookmarkStart w:id="26" w:name="_Toc16"/>
       <w:r>
         <w:rPr>
+          <w:rStyle w:val="925"/>
           <w:rFonts w:ascii="Noto Sans" w:hAnsi="Noto Sans" w:eastAsia="Noto Sans" w:cs="Noto Sans"/>
-          <w:highlight w:val="none"/>
         </w:rPr>
         <w:t xml:space="preserve">Antwortstruktur</w:t>
       </w:r>
-      <w:r>
-        <w:rPr>
-          <w:rFonts w:ascii="Noto Sans" w:hAnsi="Noto Sans" w:eastAsia="Noto Sans" w:cs="Noto Sans"/>
-          <w:highlight w:val="none"/>
-        </w:rPr>
-        <w:tab/>
-      </w:r>
-      <w:r>
-        <w:rPr>
-          <w:rFonts w:ascii="Noto Sans" w:hAnsi="Noto Sans" w:eastAsia="Noto Sans" w:cs="Noto Sans"/>
-          <w:highlight w:val="none"/>
-        </w:rPr>
-      </w:r>
-      <w:bookmarkEnd w:id="27"/>
       <w:r/>
-      <w:r>
-        <w:rPr>
-          <w:rFonts w:ascii="Noto Sans" w:hAnsi="Noto Sans" w:cs="Noto Sans"/>
-          <w:highlight w:val="none"/>
-        </w:rPr>
-      </w:r>
+      <w:bookmarkEnd w:id="42"/>
+      <w:r/>
+      <w:r/>
     </w:p>
     <w:p>
       <w:pPr>
@@ -7783,6 +7704,7 @@
         <w:ind/>
         <w:rPr>
           <w:rFonts w:ascii="Noto Serif" w:hAnsi="Noto Serif" w:cs="Noto Serif"/>
+          <w:highlight w:val="none"/>
         </w:rPr>
       </w:pPr>
       <w:r>
@@ -8010,6 +7932,59 @@
     </w:p>
     <w:p>
       <w:pPr>
+        <w:pStyle w:val="915"/>
+        <w:pBdr/>
+        <w:spacing/>
+        <w:ind/>
+        <w:rPr/>
+      </w:pPr>
+      <w:r/>
+      <w:bookmarkStart w:id="43" w:name="_Toc33"/>
+      <w:r>
+        <w:t xml:space="preserve">Wo findet man Hilfe?</w:t>
+      </w:r>
+      <w:r/>
+      <w:bookmarkEnd w:id="43"/>
+      <w:r/>
+      <w:r/>
+    </w:p>
+    <w:p>
+      <w:pPr>
+        <w:pBdr/>
+        <w:spacing/>
+        <w:ind/>
+        <w:rPr/>
+      </w:pPr>
+      <w:r>
+        <w:t xml:space="preserve">Zum einen hat die API eine eingebaute Funktion, um sich diese Endpunkte genauer anzeigen zulassen, indem man die gefragte „method“ mit „option“ prefixed. Anderen falls geht es auch sich eine PDF herunterzuladen worin alle Endpunkte definiert sind.</w:t>
+      </w:r>
+      <w:r/>
+      <w:r/>
+    </w:p>
+    <w:p>
+      <w:pPr>
+        <w:pBdr/>
+        <w:spacing/>
+        <w:ind/>
+        <w:rPr>
+          <w:rFonts w:ascii="Noto Serif" w:hAnsi="Noto Serif" w:cs="Noto Serif"/>
+        </w:rPr>
+      </w:pPr>
+      <w:r>
+        <w:rPr>
+          <w:rFonts w:ascii="Noto Serif" w:hAnsi="Noto Serif" w:cs="Noto Serif"/>
+          <w:highlight w:val="none"/>
+        </w:rPr>
+      </w:r>
+      <w:r>
+        <w:rPr>
+          <w:rFonts w:ascii="Noto Serif" w:hAnsi="Noto Serif" w:cs="Noto Serif"/>
+          <w:highlight w:val="none"/>
+        </w:rPr>
+      </w:r>
+    </w:p>
+    <w:p>
+      <w:pPr>
         <w:pBdr/>
         <w:shd w:val="nil" w:color="auto"/>
         <w:spacing/>
@@ -8046,19 +8021,15 @@
         </w:rPr>
       </w:pPr>
       <w:r/>
-      <w:bookmarkStart w:id="28" w:name="_Toc18"/>
+      <w:bookmarkStart w:id="44" w:name="_Toc34"/>
       <w:r>
         <w:rPr>
           <w:highlight w:val="none"/>
         </w:rPr>
         <w:t xml:space="preserve">Verwendeter Technologie Stack</w:t>
       </w:r>
-      <w:r>
-        <w:rPr>
-          <w:highlight w:val="none"/>
-        </w:rPr>
-      </w:r>
-      <w:bookmarkEnd w:id="28"/>
+      <w:r/>
+      <w:bookmarkEnd w:id="44"/>
       <w:r/>
       <w:r>
         <w:rPr>
@@ -8080,6 +8051,11 @@
       </w:r>
       <w:r>
         <w:t xml:space="preserve">d. Die Verwendeten Libaries liegen Lokal auf dem Server und sind zum einem JQuery/AJax und JS-PDF mit dem Autotable Plugin zur Generierung von PDF‘s. Und es nutzt Cookies für die Session Speicherung. Ansonsten nutzt das Projekt keine weiteren Technologien.</w:t>
+      </w:r>
+      <w:r>
+        <w:rPr>
+          <w:highlight w:val="none"/>
+        </w:rPr>
       </w:r>
       <w:r>
         <w:rPr>
@@ -8171,7 +8147,7 @@
       </w:r>
       <w:r>
         <w:rPr>
-          <w:rFonts w:ascii="Noto Serif" w:hAnsi="Noto Serif" w:eastAsia="Noto Serif" w:cs="Noto Serif"/>
+          <w:rFonts w:ascii="Noto Serif" w:hAnsi="Noto Serif" w:cs="Noto Serif"/>
           <w:b/>
           <w:bCs/>
           <w:highlight w:val="none"/>
@@ -41730,7 +41706,7 @@
             <w:rPr/>
           </w:pPr>
           <w:r>
-            <w:t xml:space="preserve">Hier den Text eingeben</w:t>
+            <w:t xml:space="preserve">Your text here</w:t>
           </w:r>
           <w:r/>
           <w:r/>

</xml_diff>